<commit_message>
lab2_java + edit lab3_inf
</commit_message>
<xml_diff>
--- a/История/лекция 3 история.docx
+++ b/История/лекция 3 история.docx
@@ -334,15 +334,7 @@
     </w:p>
     <w:p>
       <w:r>
-        <w:t xml:space="preserve">Руководителем школы был шотландец Генри </w:t>
-      </w:r>
-      <w:proofErr w:type="spellStart"/>
-      <w:r>
-        <w:t>Фарварсон</w:t>
-      </w:r>
-      <w:proofErr w:type="spellEnd"/>
-      <w:r>
-        <w:t>, профессор Абердинского университета, приглашенный Петром из Англии</w:t>
+        <w:t>Руководителем школы был шотландец Генри Фарварсон, профессор Абердинского университета, приглашенный Петром из Англии</w:t>
       </w:r>
     </w:p>
     <w:p>
@@ -375,15 +367,7 @@
     </w:p>
     <w:p>
       <w:r>
-        <w:t xml:space="preserve">Дворец Б. </w:t>
-      </w:r>
-      <w:proofErr w:type="spellStart"/>
-      <w:r>
-        <w:t>Минихин</w:t>
-      </w:r>
-      <w:proofErr w:type="spellEnd"/>
-      <w:r>
-        <w:t xml:space="preserve"> – место расположения Морского кадетского корпуса</w:t>
+        <w:t>Дворец Б. Минихин – место расположения Морского кадетского корпуса</w:t>
       </w:r>
     </w:p>
     <w:p>
@@ -594,21 +578,8 @@
         <w:spacing w:line="240" w:lineRule="auto"/>
       </w:pPr>
       <w:r>
-        <w:t xml:space="preserve">1717 – покупка коллекции голландского анатома Фредерика </w:t>
-      </w:r>
-      <w:proofErr w:type="spellStart"/>
-      <w:r>
-        <w:t>Рюйша</w:t>
-      </w:r>
-      <w:proofErr w:type="spellEnd"/>
-      <w:r>
-        <w:t xml:space="preserve"> и музейного собрания Альберта </w:t>
-      </w:r>
-      <w:proofErr w:type="spellStart"/>
-      <w:r>
-        <w:t>Себы</w:t>
-      </w:r>
-      <w:proofErr w:type="spellEnd"/>
+        <w:t>1717 – покупка коллекции голландского анатома Фредерика Рюйша и музейного собрания Альберта Себы</w:t>
+      </w:r>
     </w:p>
     <w:p>
       <w:pPr>

</xml_diff>